<commit_message>
Banshee_Feeder_F1_UIUC works. Need to fix large Q being absorbed by MT
</commit_message>
<xml_diff>
--- a/BansheeDistributionNetwork/TyphoonHIL/Banshee/Snubber_Calc.docx
+++ b/BansheeDistributionNetwork/TyphoonHIL/Banshee/Snubber_Calc.docx
@@ -1,6 +1,6 @@
 
 <file path=word/document.xml><?xml version="1.0" encoding="utf-8"?>
-<w:document xmlns:wpc="http://schemas.microsoft.com/office/word/2010/wordprocessingCanvas" xmlns:cx="http://schemas.microsoft.com/office/drawing/2014/chartex" xmlns:cx1="http://schemas.microsoft.com/office/drawing/2015/9/8/chartex" xmlns:cx2="http://schemas.microsoft.com/office/drawing/2015/10/21/chartex" xmlns:cx3="http://schemas.microsoft.com/office/drawing/2016/5/9/chartex" xmlns:cx4="http://schemas.microsoft.com/office/drawing/2016/5/10/chartex" xmlns:cx5="http://schemas.microsoft.com/office/drawing/2016/5/11/chartex" xmlns:mc="http://schemas.openxmlformats.org/markup-compatibility/2006" xmlns:o="urn:schemas-microsoft-com:office:office" xmlns:r="http://schemas.openxmlformats.org/officeDocument/2006/relationships" xmlns:m="http://schemas.openxmlformats.org/officeDocument/2006/math" xmlns:v="urn:schemas-microsoft-com:vml" xmlns:wp14="http://schemas.microsoft.com/office/word/2010/wordprocessingDrawing" xmlns:wp="http://schemas.openxmlformats.org/drawingml/2006/wordprocessingDrawing" xmlns:w10="urn:schemas-microsoft-com:office:word" xmlns:w="http://schemas.openxmlformats.org/wordprocessingml/2006/main" xmlns:w14="http://schemas.microsoft.com/office/word/2010/wordml" xmlns:w15="http://schemas.microsoft.com/office/word/2012/wordml" xmlns:w16se="http://schemas.microsoft.com/office/word/2015/wordml/symex" xmlns:wpg="http://schemas.microsoft.com/office/word/2010/wordprocessingGroup" xmlns:wpi="http://schemas.microsoft.com/office/word/2010/wordprocessingInk" xmlns:wne="http://schemas.microsoft.com/office/word/2006/wordml" xmlns:wps="http://schemas.microsoft.com/office/word/2010/wordprocessingShape" mc:Ignorable="w14 w15 w16se wp14">
+<w:document xmlns:wpc="http://schemas.microsoft.com/office/word/2010/wordprocessingCanvas" xmlns:cx="http://schemas.microsoft.com/office/drawing/2014/chartex" xmlns:cx1="http://schemas.microsoft.com/office/drawing/2015/9/8/chartex" xmlns:cx2="http://schemas.microsoft.com/office/drawing/2015/10/21/chartex" xmlns:cx3="http://schemas.microsoft.com/office/drawing/2016/5/9/chartex" xmlns:cx4="http://schemas.microsoft.com/office/drawing/2016/5/10/chartex" xmlns:cx5="http://schemas.microsoft.com/office/drawing/2016/5/11/chartex" xmlns:cx6="http://schemas.microsoft.com/office/drawing/2016/5/12/chartex" xmlns:cx7="http://schemas.microsoft.com/office/drawing/2016/5/13/chartex" xmlns:cx8="http://schemas.microsoft.com/office/drawing/2016/5/14/chartex" xmlns:mc="http://schemas.openxmlformats.org/markup-compatibility/2006" xmlns:aink="http://schemas.microsoft.com/office/drawing/2016/ink" xmlns:am3d="http://schemas.microsoft.com/office/drawing/2017/model3d" xmlns:o="urn:schemas-microsoft-com:office:office" xmlns:r="http://schemas.openxmlformats.org/officeDocument/2006/relationships" xmlns:m="http://schemas.openxmlformats.org/officeDocument/2006/math" xmlns:v="urn:schemas-microsoft-com:vml" xmlns:wp14="http://schemas.microsoft.com/office/word/2010/wordprocessingDrawing" xmlns:wp="http://schemas.openxmlformats.org/drawingml/2006/wordprocessingDrawing" xmlns:w10="urn:schemas-microsoft-com:office:word" xmlns:w="http://schemas.openxmlformats.org/wordprocessingml/2006/main" xmlns:w14="http://schemas.microsoft.com/office/word/2010/wordml" xmlns:w15="http://schemas.microsoft.com/office/word/2012/wordml" xmlns:w16cex="http://schemas.microsoft.com/office/word/2018/wordml/cex" xmlns:w16cid="http://schemas.microsoft.com/office/word/2016/wordml/cid" xmlns:w16="http://schemas.microsoft.com/office/word/2018/wordml" xmlns:w16se="http://schemas.microsoft.com/office/word/2015/wordml/symex" xmlns:wpg="http://schemas.microsoft.com/office/word/2010/wordprocessingGroup" xmlns:wpi="http://schemas.microsoft.com/office/word/2010/wordprocessingInk" xmlns:wne="http://schemas.microsoft.com/office/word/2006/wordml" xmlns:wps="http://schemas.microsoft.com/office/word/2010/wordprocessingShape" mc:Ignorable="w14 w15 w16se w16cid w16 w16cex wp14">
   <w:body>
     <w:p>
       <w:r>
@@ -320,7 +320,7 @@
           <w:noProof/>
         </w:rPr>
         <w:drawing>
-          <wp:inline distT="0" distB="0" distL="0" distR="0">
+          <wp:inline distT="0" distB="0" distL="0" distR="0" wp14:anchorId="0FB91A7F" wp14:editId="4B3A237F">
             <wp:extent cx="1019317" cy="628738"/>
             <wp:effectExtent l="0" t="0" r="0" b="0"/>
             <wp:docPr id="3" name="Picture 3"/>
@@ -368,8 +368,6 @@
           <w:rFonts w:eastAsiaTheme="minorEastAsia"/>
         </w:rPr>
       </w:pPr>
-      <w:bookmarkStart w:id="0" w:name="_GoBack"/>
-      <w:bookmarkEnd w:id="0"/>
       <w:r>
         <w:rPr>
           <w:rFonts w:eastAsiaTheme="minorEastAsia"/>
@@ -540,6 +538,11 @@
       </m:oMathPara>
     </w:p>
     <w:p>
+      <w:pPr>
+        <w:rPr>
+          <w:rFonts w:eastAsiaTheme="minorEastAsia"/>
+        </w:rPr>
+      </w:pPr>
       <m:oMathPara>
         <m:oMath>
           <m:r>
@@ -577,6 +580,255 @@
         </m:oMath>
       </m:oMathPara>
     </w:p>
+    <w:p>
+      <w:pPr>
+        <w:pStyle w:val="p"/>
+        <w:spacing w:before="240" w:beforeAutospacing="0" w:after="150" w:afterAutospacing="0"/>
+        <w:rPr>
+          <w:rFonts w:asciiTheme="minorHAnsi" w:hAnsiTheme="minorHAnsi" w:cstheme="minorHAnsi"/>
+          <w:color w:val="000000"/>
+          <w:sz w:val="22"/>
+          <w:szCs w:val="22"/>
+        </w:rPr>
+      </w:pPr>
+      <w:r>
+        <w:rPr>
+          <w:rFonts w:asciiTheme="minorHAnsi" w:hAnsiTheme="minorHAnsi" w:cstheme="minorHAnsi"/>
+          <w:color w:val="000000"/>
+          <w:sz w:val="22"/>
+          <w:szCs w:val="22"/>
+        </w:rPr>
+        <w:t>If the calculated induce instabilities, increase capacitance twice, then recalculate resistance. This procedure is repeated until stability is achieved.</w:t>
+      </w:r>
+    </w:p>
+    <w:p>
+      <w:pPr>
+        <w:pStyle w:val="p"/>
+        <w:spacing w:before="240" w:beforeAutospacing="0" w:after="150" w:afterAutospacing="0"/>
+        <w:rPr>
+          <w:rFonts w:asciiTheme="minorHAnsi" w:hAnsiTheme="minorHAnsi" w:cstheme="minorHAnsi"/>
+          <w:color w:val="000000"/>
+          <w:sz w:val="22"/>
+          <w:szCs w:val="22"/>
+        </w:rPr>
+      </w:pPr>
+      <w:r>
+        <w:rPr>
+          <w:rFonts w:asciiTheme="minorHAnsi" w:hAnsiTheme="minorHAnsi" w:cstheme="minorHAnsi"/>
+          <w:color w:val="000000"/>
+          <w:sz w:val="22"/>
+          <w:szCs w:val="22"/>
+        </w:rPr>
+        <w:t>Dually for R||L snubber option:</w:t>
+      </w:r>
+    </w:p>
+    <w:p>
+      <w:pPr>
+        <w:rPr>
+          <w:rFonts w:eastAsiaTheme="minorEastAsia"/>
+        </w:rPr>
+      </w:pPr>
+    </w:p>
+    <w:p>
+      <w:pPr>
+        <w:rPr>
+          <w:rFonts w:eastAsiaTheme="minorEastAsia"/>
+        </w:rPr>
+      </w:pPr>
+      <m:oMathPara>
+        <m:oMath>
+          <m:r>
+            <w:rPr>
+              <w:rFonts w:ascii="Cambria Math" w:hAnsi="Cambria Math"/>
+            </w:rPr>
+            <m:t>L</m:t>
+          </m:r>
+          <m:r>
+            <w:rPr>
+              <w:rFonts w:ascii="Cambria Math" w:hAnsi="Cambria Math"/>
+            </w:rPr>
+            <m:t>=k</m:t>
+          </m:r>
+          <m:f>
+            <m:fPr>
+              <m:ctrlPr>
+                <w:rPr>
+                  <w:rFonts w:ascii="Cambria Math" w:hAnsi="Cambria Math"/>
+                  <w:i/>
+                </w:rPr>
+              </m:ctrlPr>
+            </m:fPr>
+            <m:num>
+              <m:r>
+                <w:rPr>
+                  <w:rFonts w:ascii="Cambria Math" w:hAnsi="Cambria Math"/>
+                </w:rPr>
+                <m:t>1</m:t>
+              </m:r>
+            </m:num>
+            <m:den>
+              <m:r>
+                <w:rPr>
+                  <w:rFonts w:ascii="Cambria Math" w:hAnsi="Cambria Math"/>
+                </w:rPr>
+                <m:t>ω</m:t>
+              </m:r>
+            </m:den>
+          </m:f>
+          <m:f>
+            <m:fPr>
+              <m:ctrlPr>
+                <w:rPr>
+                  <w:rFonts w:ascii="Cambria Math" w:hAnsi="Cambria Math"/>
+                  <w:i/>
+                </w:rPr>
+              </m:ctrlPr>
+            </m:fPr>
+            <m:num>
+              <m:rad>
+                <m:radPr>
+                  <m:degHide m:val="1"/>
+                  <m:ctrlPr>
+                    <w:rPr>
+                      <w:rFonts w:ascii="Cambria Math" w:hAnsi="Cambria Math"/>
+                      <w:i/>
+                    </w:rPr>
+                  </m:ctrlPr>
+                </m:radPr>
+                <m:deg/>
+                <m:e>
+                  <m:r>
+                    <w:rPr>
+                      <w:rFonts w:ascii="Cambria Math" w:hAnsi="Cambria Math"/>
+                    </w:rPr>
+                    <m:t>3</m:t>
+                  </m:r>
+                </m:e>
+              </m:rad>
+              <m:sSup>
+                <m:sSupPr>
+                  <m:ctrlPr>
+                    <w:rPr>
+                      <w:rFonts w:ascii="Cambria Math" w:hAnsi="Cambria Math"/>
+                      <w:i/>
+                    </w:rPr>
+                  </m:ctrlPr>
+                </m:sSupPr>
+                <m:e>
+                  <m:r>
+                    <w:rPr>
+                      <w:rFonts w:ascii="Cambria Math" w:hAnsi="Cambria Math"/>
+                    </w:rPr>
+                    <m:t>V</m:t>
+                  </m:r>
+                </m:e>
+                <m:sup>
+                  <m:r>
+                    <w:rPr>
+                      <w:rFonts w:ascii="Cambria Math" w:hAnsi="Cambria Math"/>
+                    </w:rPr>
+                    <m:t>2</m:t>
+                  </m:r>
+                </m:sup>
+              </m:sSup>
+            </m:num>
+            <m:den>
+              <m:r>
+                <w:rPr>
+                  <w:rFonts w:ascii="Cambria Math" w:hAnsi="Cambria Math"/>
+                </w:rPr>
+                <m:t>S</m:t>
+              </m:r>
+            </m:den>
+          </m:f>
+          <m:rad>
+            <m:radPr>
+              <m:degHide m:val="1"/>
+              <m:ctrlPr>
+                <w:rPr>
+                  <w:rFonts w:ascii="Cambria Math" w:hAnsi="Cambria Math"/>
+                  <w:i/>
+                </w:rPr>
+              </m:ctrlPr>
+            </m:radPr>
+            <m:deg/>
+            <m:e>
+              <m:r>
+                <w:rPr>
+                  <w:rFonts w:ascii="Cambria Math" w:hAnsi="Cambria Math"/>
+                </w:rPr>
+                <m:t>1+</m:t>
+              </m:r>
+              <m:sSup>
+                <m:sSupPr>
+                  <m:ctrlPr>
+                    <w:rPr>
+                      <w:rFonts w:ascii="Cambria Math" w:hAnsi="Cambria Math"/>
+                      <w:i/>
+                    </w:rPr>
+                  </m:ctrlPr>
+                </m:sSupPr>
+                <m:e>
+                  <m:r>
+                    <w:rPr>
+                      <w:rFonts w:ascii="Cambria Math" w:hAnsi="Cambria Math"/>
+                    </w:rPr>
+                    <m:t>(ωτ)</m:t>
+                  </m:r>
+                </m:e>
+                <m:sup>
+                  <m:r>
+                    <w:rPr>
+                      <w:rFonts w:ascii="Cambria Math" w:hAnsi="Cambria Math"/>
+                    </w:rPr>
+                    <m:t>2</m:t>
+                  </m:r>
+                </m:sup>
+              </m:sSup>
+            </m:e>
+          </m:rad>
+        </m:oMath>
+      </m:oMathPara>
+    </w:p>
+    <w:p>
+      <m:oMathPara>
+        <m:oMath>
+          <m:r>
+            <w:rPr>
+              <w:rFonts w:ascii="Cambria Math" w:hAnsi="Cambria Math"/>
+            </w:rPr>
+            <m:t>R=</m:t>
+          </m:r>
+          <m:f>
+            <m:fPr>
+              <m:ctrlPr>
+                <w:rPr>
+                  <w:rFonts w:ascii="Cambria Math" w:hAnsi="Cambria Math"/>
+                  <w:i/>
+                </w:rPr>
+              </m:ctrlPr>
+            </m:fPr>
+            <m:num>
+              <m:r>
+                <w:rPr>
+                  <w:rFonts w:ascii="Cambria Math" w:hAnsi="Cambria Math"/>
+                </w:rPr>
+                <m:t>L</m:t>
+              </m:r>
+            </m:num>
+            <m:den>
+              <m:r>
+                <w:rPr>
+                  <w:rFonts w:ascii="Cambria Math" w:hAnsi="Cambria Math"/>
+                </w:rPr>
+                <m:t>τ</m:t>
+              </m:r>
+            </m:den>
+          </m:f>
+        </m:oMath>
+      </m:oMathPara>
+    </w:p>
+    <w:p/>
     <w:sectPr>
       <w:pgSz w:w="12240" w:h="15840"/>
       <w:pgMar w:top="1417" w:right="1417" w:bottom="1417" w:left="1417" w:header="708" w:footer="708" w:gutter="0"/>
@@ -588,7 +840,7 @@
 </file>
 
 <file path=word/styles.xml><?xml version="1.0" encoding="utf-8"?>
-<w:styles xmlns:mc="http://schemas.openxmlformats.org/markup-compatibility/2006" xmlns:r="http://schemas.openxmlformats.org/officeDocument/2006/relationships" xmlns:w="http://schemas.openxmlformats.org/wordprocessingml/2006/main" xmlns:w14="http://schemas.microsoft.com/office/word/2010/wordml" xmlns:w15="http://schemas.microsoft.com/office/word/2012/wordml" xmlns:w16se="http://schemas.microsoft.com/office/word/2015/wordml/symex" mc:Ignorable="w14 w15 w16se">
+<w:styles xmlns:mc="http://schemas.openxmlformats.org/markup-compatibility/2006" xmlns:r="http://schemas.openxmlformats.org/officeDocument/2006/relationships" xmlns:w="http://schemas.openxmlformats.org/wordprocessingml/2006/main" xmlns:w14="http://schemas.microsoft.com/office/word/2010/wordml" xmlns:w15="http://schemas.microsoft.com/office/word/2012/wordml" xmlns:w16cex="http://schemas.microsoft.com/office/word/2018/wordml/cex" xmlns:w16cid="http://schemas.microsoft.com/office/word/2016/wordml/cid" xmlns:w16="http://schemas.microsoft.com/office/word/2018/wordml" xmlns:w16se="http://schemas.microsoft.com/office/word/2015/wordml/symex" mc:Ignorable="w14 w15 w16se w16cid w16 w16cex">
   <w:docDefaults>
     <w:rPrDefault>
       <w:rPr>
@@ -604,7 +856,7 @@
       </w:pPr>
     </w:pPrDefault>
   </w:docDefaults>
-  <w:latentStyles w:defLockedState="0" w:defUIPriority="99" w:defSemiHidden="0" w:defUnhideWhenUsed="0" w:defQFormat="0" w:count="374">
+  <w:latentStyles w:defLockedState="0" w:defUIPriority="99" w:defSemiHidden="0" w:defUnhideWhenUsed="0" w:defQFormat="0" w:count="376">
     <w:lsdException w:name="Normal" w:uiPriority="0" w:qFormat="1"/>
     <w:lsdException w:name="heading 1" w:uiPriority="9" w:qFormat="1"/>
     <w:lsdException w:name="heading 2" w:semiHidden="1" w:uiPriority="9" w:unhideWhenUsed="1" w:qFormat="1"/>
@@ -754,11 +1006,10 @@
     <w:lsdException w:name="Table Professional" w:semiHidden="1" w:unhideWhenUsed="1"/>
     <w:lsdException w:name="Table Subtle 1" w:semiHidden="1" w:unhideWhenUsed="1"/>
     <w:lsdException w:name="Table Subtle 2" w:semiHidden="1" w:unhideWhenUsed="1"/>
-    <w:lsdException w:name="Table Web 2" w:semiHidden="1" w:unhideWhenUsed="1"/>
+    <w:lsdException w:name="Table Web 1" w:semiHidden="1" w:unhideWhenUsed="1"/>
     <w:lsdException w:name="Table Web 3" w:semiHidden="1" w:unhideWhenUsed="1"/>
     <w:lsdException w:name="Balloon Text" w:semiHidden="1" w:unhideWhenUsed="1"/>
     <w:lsdException w:name="Table Grid" w:uiPriority="39"/>
-    <w:lsdException w:name="Table Theme" w:semiHidden="1" w:unhideWhenUsed="1"/>
     <w:lsdException w:name="Placeholder Text" w:semiHidden="1"/>
     <w:lsdException w:name="No Spacing" w:uiPriority="1" w:qFormat="1"/>
     <w:lsdException w:name="Light Shading" w:uiPriority="60"/>
@@ -977,6 +1228,8 @@
     <w:lsdException w:name="Mention" w:semiHidden="1" w:unhideWhenUsed="1"/>
     <w:lsdException w:name="Smart Hyperlink" w:semiHidden="1" w:unhideWhenUsed="1"/>
     <w:lsdException w:name="Hashtag" w:semiHidden="1" w:unhideWhenUsed="1"/>
+    <w:lsdException w:name="Unresolved Mention" w:semiHidden="1" w:unhideWhenUsed="1"/>
+    <w:lsdException w:name="Smart Link" w:semiHidden="1" w:unhideWhenUsed="1"/>
   </w:latentStyles>
   <w:style w:type="paragraph" w:default="1" w:styleId="Normal">
     <w:name w:val="Normal"/>
@@ -1052,6 +1305,24 @@
       <w:sz w:val="32"/>
       <w:szCs w:val="32"/>
     </w:rPr>
+  </w:style>
+  <w:style w:type="paragraph" w:customStyle="1" w:styleId="p">
+    <w:name w:val="p"/>
+    <w:basedOn w:val="Normal"/>
+    <w:rsid w:val="00487F71"/>
+    <w:pPr>
+      <w:spacing w:before="100" w:beforeAutospacing="1" w:after="100" w:afterAutospacing="1" w:line="240" w:lineRule="auto"/>
+    </w:pPr>
+    <w:rPr>
+      <w:rFonts w:ascii="Times New Roman" w:eastAsia="Times New Roman" w:hAnsi="Times New Roman" w:cs="Times New Roman"/>
+      <w:sz w:val="24"/>
+      <w:szCs w:val="24"/>
+    </w:rPr>
+  </w:style>
+  <w:style w:type="character" w:customStyle="1" w:styleId="mjxassistivemathml">
+    <w:name w:val="mjx_assistive_mathml"/>
+    <w:basedOn w:val="DefaultParagraphFont"/>
+    <w:rsid w:val="00487F71"/>
   </w:style>
 </w:styles>
 </file>

</xml_diff>